<commit_message>
Adding alt text to the pictures
</commit_message>
<xml_diff>
--- a/Unit6/Unit 6 Student Files/Unit 6 Day 1 Am I a Robot.docx
+++ b/Unit6/Unit 6 Student Files/Unit 6 Day 1 Am I a Robot.docx
@@ -52,7 +52,7 @@
           <wp:inline distT="0" distB="0" distL="0" distR="0" wp14:anchorId="5DF10272" wp14:editId="01F7B5C5">
             <wp:extent cx="3781425" cy="3171825"/>
             <wp:effectExtent l="0" t="0" r="9525" b="9525"/>
-            <wp:docPr id="1" name="Picture 1"/>
+            <wp:docPr id="1" name="Picture 1" descr="Picture of a basic stove" title="Stove"/>
             <wp:cNvGraphicFramePr>
               <a:graphicFrameLocks xmlns:a="http://schemas.openxmlformats.org/drawingml/2006/main" noChangeAspect="1"/>
             </wp:cNvGraphicFramePr>
@@ -111,15 +111,7 @@
         <w:rPr>
           <w:rFonts w:ascii="Arial" w:hAnsi="Arial" w:cs="Arial"/>
         </w:rPr>
-        <w:t>Image 2: New M</w:t>
-      </w:r>
-      <w:bookmarkStart w:id="0" w:name="_GoBack"/>
-      <w:bookmarkEnd w:id="0"/>
-      <w:r>
-        <w:rPr>
-          <w:rFonts w:ascii="Arial" w:hAnsi="Arial" w:cs="Arial"/>
-        </w:rPr>
-        <w:t>icrowave</w:t>
+        <w:t>Image 2: New Microwave</w:t>
       </w:r>
     </w:p>
     <w:p>
@@ -132,6 +124,7 @@
         </w:rPr>
         <w:t xml:space="preserve">  </w:t>
       </w:r>
+      <w:bookmarkStart w:id="0" w:name="_GoBack"/>
       <w:r>
         <w:rPr>
           <w:noProof/>
@@ -140,7 +133,7 @@
           <wp:inline distT="0" distB="0" distL="0" distR="0" wp14:anchorId="6ACD1E60" wp14:editId="5A1334EC">
             <wp:extent cx="5934075" cy="3190875"/>
             <wp:effectExtent l="0" t="0" r="9525" b="9525"/>
-            <wp:docPr id="2" name="Picture 2"/>
+            <wp:docPr id="2" name="Picture 2" descr="Picture of a new microwave" title="Microwave"/>
             <wp:cNvGraphicFramePr>
               <a:graphicFrameLocks xmlns:a="http://schemas.openxmlformats.org/drawingml/2006/main" noChangeAspect="1"/>
             </wp:cNvGraphicFramePr>
@@ -185,6 +178,7 @@
           </wp:inline>
         </w:drawing>
       </w:r>
+      <w:bookmarkEnd w:id="0"/>
       <w:r>
         <w:rPr>
           <w:rFonts w:ascii="Arial" w:hAnsi="Arial" w:cs="Arial"/>

</xml_diff>

<commit_message>
I hope this works
</commit_message>
<xml_diff>
--- a/Unit6/Unit 6 Student Files/Unit 6 Day 1 Am I a Robot.docx
+++ b/Unit6/Unit 6 Student Files/Unit 6 Day 1 Am I a Robot.docx
@@ -52,7 +52,7 @@
           <wp:inline distT="0" distB="0" distL="0" distR="0" wp14:anchorId="5DF10272" wp14:editId="01F7B5C5">
             <wp:extent cx="3781425" cy="3171825"/>
             <wp:effectExtent l="0" t="0" r="9525" b="9525"/>
-            <wp:docPr id="1" name="Picture 1"/>
+            <wp:docPr id="1" name="Picture 1" descr="Picture of a basic stove" title="Stove"/>
             <wp:cNvGraphicFramePr>
               <a:graphicFrameLocks xmlns:a="http://schemas.openxmlformats.org/drawingml/2006/main" noChangeAspect="1"/>
             </wp:cNvGraphicFramePr>
@@ -111,15 +111,7 @@
         <w:rPr>
           <w:rFonts w:ascii="Arial" w:hAnsi="Arial" w:cs="Arial"/>
         </w:rPr>
-        <w:t>Image 2: New M</w:t>
-      </w:r>
-      <w:bookmarkStart w:id="0" w:name="_GoBack"/>
-      <w:bookmarkEnd w:id="0"/>
-      <w:r>
-        <w:rPr>
-          <w:rFonts w:ascii="Arial" w:hAnsi="Arial" w:cs="Arial"/>
-        </w:rPr>
-        <w:t>icrowave</w:t>
+        <w:t>Image 2: New Microwave</w:t>
       </w:r>
     </w:p>
     <w:p>
@@ -132,6 +124,7 @@
         </w:rPr>
         <w:t xml:space="preserve">  </w:t>
       </w:r>
+      <w:bookmarkStart w:id="0" w:name="_GoBack"/>
       <w:r>
         <w:rPr>
           <w:noProof/>
@@ -140,7 +133,7 @@
           <wp:inline distT="0" distB="0" distL="0" distR="0" wp14:anchorId="6ACD1E60" wp14:editId="5A1334EC">
             <wp:extent cx="5934075" cy="3190875"/>
             <wp:effectExtent l="0" t="0" r="9525" b="9525"/>
-            <wp:docPr id="2" name="Picture 2"/>
+            <wp:docPr id="2" name="Picture 2" descr="Picture of a new microwave" title="Microwave"/>
             <wp:cNvGraphicFramePr>
               <a:graphicFrameLocks xmlns:a="http://schemas.openxmlformats.org/drawingml/2006/main" noChangeAspect="1"/>
             </wp:cNvGraphicFramePr>
@@ -185,6 +178,7 @@
           </wp:inline>
         </w:drawing>
       </w:r>
+      <w:bookmarkEnd w:id="0"/>
       <w:r>
         <w:rPr>
           <w:rFonts w:ascii="Arial" w:hAnsi="Arial" w:cs="Arial"/>

</xml_diff>